<commit_message>
Adds comments on use case diagram
</commit_message>
<xml_diff>
--- a/Use case diagram.docx
+++ b/Use case diagram.docx
@@ -8,62 +8,25 @@
           <w:noProof/>
         </w:rPr>
         <w:drawing>
-          <wp:inline distT="0" distB="0" distL="0" distR="0" wp14:anchorId="66D369BD" wp14:editId="42AB9147">
-            <wp:extent cx="5731510" cy="5173980"/>
-            <wp:effectExtent l="0" t="0" r="2540" b="7620"/>
-            <wp:docPr id="1" name="Εικόνα 1"/>
-            <wp:cNvGraphicFramePr>
-              <a:graphicFrameLocks xmlns:a="http://schemas.openxmlformats.org/drawingml/2006/main" noChangeAspect="1"/>
-            </wp:cNvGraphicFramePr>
-            <a:graphic xmlns:a="http://schemas.openxmlformats.org/drawingml/2006/main">
-              <a:graphicData uri="http://schemas.openxmlformats.org/drawingml/2006/picture">
-                <pic:pic xmlns:pic="http://schemas.openxmlformats.org/drawingml/2006/picture">
-                  <pic:nvPicPr>
-                    <pic:cNvPr id="0" name="Picture 1"/>
-                    <pic:cNvPicPr>
-                      <a:picLocks noChangeAspect="1" noChangeArrowheads="1"/>
-                    </pic:cNvPicPr>
-                  </pic:nvPicPr>
-                  <pic:blipFill>
-                    <a:blip r:embed="rId4">
-                      <a:extLst>
-                        <a:ext uri="{28A0092B-C50C-407E-A947-70E740481C1C}">
-                          <a14:useLocalDpi xmlns:a14="http://schemas.microsoft.com/office/drawing/2010/main" val="0"/>
-                        </a:ext>
-                      </a:extLst>
-                    </a:blip>
-                    <a:srcRect/>
-                    <a:stretch>
-                      <a:fillRect/>
-                    </a:stretch>
-                  </pic:blipFill>
-                  <pic:spPr bwMode="auto">
-                    <a:xfrm>
-                      <a:off x="0" y="0"/>
-                      <a:ext cx="5731510" cy="5173980"/>
-                    </a:xfrm>
-                    <a:prstGeom prst="rect">
-                      <a:avLst/>
-                    </a:prstGeom>
-                    <a:noFill/>
-                    <a:ln>
-                      <a:noFill/>
-                    </a:ln>
-                  </pic:spPr>
-                </pic:pic>
-              </a:graphicData>
-            </a:graphic>
-          </wp:inline>
-        </w:drawing>
-      </w:r>
-      <w:r>
-        <w:rPr>
-          <w:noProof/>
-        </w:rPr>
-        <w:drawing>
-          <wp:inline distT="0" distB="0" distL="0" distR="0" wp14:anchorId="0C924C18" wp14:editId="7187962A">
+          <wp:anchor distT="0" distB="0" distL="114300" distR="114300" simplePos="0" relativeHeight="251658240" behindDoc="1" locked="0" layoutInCell="1" allowOverlap="1" wp14:anchorId="0C924C18" wp14:editId="7226104C">
+            <wp:simplePos x="0" y="0"/>
+            <wp:positionH relativeFrom="column">
+              <wp:posOffset>-55245</wp:posOffset>
+            </wp:positionH>
+            <wp:positionV relativeFrom="paragraph">
+              <wp:posOffset>5191760</wp:posOffset>
+            </wp:positionV>
             <wp:extent cx="5731510" cy="2041525"/>
             <wp:effectExtent l="0" t="0" r="2540" b="0"/>
+            <wp:wrapTight wrapText="bothSides">
+              <wp:wrapPolygon edited="0">
+                <wp:start x="0" y="0"/>
+                <wp:lineTo x="0" y="21365"/>
+                <wp:lineTo x="21538" y="21365"/>
+                <wp:lineTo x="21538" y="0"/>
+                <wp:lineTo x="0" y="0"/>
+              </wp:wrapPolygon>
+            </wp:wrapTight>
             <wp:docPr id="3" name="Εικόνα 3"/>
             <wp:cNvGraphicFramePr>
               <a:graphicFrameLocks xmlns:a="http://schemas.openxmlformats.org/drawingml/2006/main" noChangeAspect="1"/>
@@ -106,11 +69,574 @@
                 </pic:pic>
               </a:graphicData>
             </a:graphic>
+          </wp:anchor>
+        </w:drawing>
+      </w:r>
+      <w:r>
+        <w:rPr>
+          <w:noProof/>
+        </w:rPr>
+        <w:drawing>
+          <wp:inline distT="0" distB="0" distL="0" distR="0" wp14:anchorId="66D369BD" wp14:editId="13D59F8B">
+            <wp:extent cx="5731510" cy="5173980"/>
+            <wp:effectExtent l="0" t="0" r="2540" b="7620"/>
+            <wp:docPr id="1" name="Εικόνα 1"/>
+            <wp:cNvGraphicFramePr>
+              <a:graphicFrameLocks xmlns:a="http://schemas.openxmlformats.org/drawingml/2006/main" noChangeAspect="1"/>
+            </wp:cNvGraphicFramePr>
+            <a:graphic xmlns:a="http://schemas.openxmlformats.org/drawingml/2006/main">
+              <a:graphicData uri="http://schemas.openxmlformats.org/drawingml/2006/picture">
+                <pic:pic xmlns:pic="http://schemas.openxmlformats.org/drawingml/2006/picture">
+                  <pic:nvPicPr>
+                    <pic:cNvPr id="0" name="Picture 1"/>
+                    <pic:cNvPicPr>
+                      <a:picLocks noChangeAspect="1" noChangeArrowheads="1"/>
+                    </pic:cNvPicPr>
+                  </pic:nvPicPr>
+                  <pic:blipFill>
+                    <a:blip r:embed="rId6">
+                      <a:extLst>
+                        <a:ext uri="{28A0092B-C50C-407E-A947-70E740481C1C}">
+                          <a14:useLocalDpi xmlns:a14="http://schemas.microsoft.com/office/drawing/2010/main" val="0"/>
+                        </a:ext>
+                      </a:extLst>
+                    </a:blip>
+                    <a:srcRect/>
+                    <a:stretch>
+                      <a:fillRect/>
+                    </a:stretch>
+                  </pic:blipFill>
+                  <pic:spPr bwMode="auto">
+                    <a:xfrm>
+                      <a:off x="0" y="0"/>
+                      <a:ext cx="5731510" cy="5173980"/>
+                    </a:xfrm>
+                    <a:prstGeom prst="rect">
+                      <a:avLst/>
+                    </a:prstGeom>
+                    <a:noFill/>
+                    <a:ln>
+                      <a:noFill/>
+                    </a:ln>
+                  </pic:spPr>
+                </pic:pic>
+              </a:graphicData>
+            </a:graphic>
           </wp:inline>
         </w:drawing>
       </w:r>
     </w:p>
-    <w:p/>
+    <w:p>
+      <w:pPr>
+        <w:pStyle w:val="a3"/>
+        <w:numPr>
+          <w:ilvl w:val="0"/>
+          <w:numId w:val="1"/>
+        </w:numPr>
+        <w:rPr>
+          <w:lang w:val="el-GR"/>
+        </w:rPr>
+      </w:pPr>
+      <w:r>
+        <w:rPr>
+          <w:lang w:val="el-GR"/>
+        </w:rPr>
+        <w:t>Το</w:t>
+      </w:r>
+      <w:r>
+        <w:rPr>
+          <w:lang w:val="el-GR"/>
+        </w:rPr>
+        <w:t xml:space="preserve"> </w:t>
+      </w:r>
+      <w:r>
+        <w:rPr>
+          <w:lang w:val="en-US"/>
+        </w:rPr>
+        <w:t>Smartwatch</w:t>
+      </w:r>
+      <w:r>
+        <w:rPr>
+          <w:lang w:val="el-GR"/>
+        </w:rPr>
+        <w:t xml:space="preserve"> </w:t>
+      </w:r>
+      <w:r>
+        <w:rPr>
+          <w:lang w:val="el-GR"/>
+        </w:rPr>
+        <w:t>είναι</w:t>
+      </w:r>
+      <w:r>
+        <w:rPr>
+          <w:lang w:val="el-GR"/>
+        </w:rPr>
+        <w:t xml:space="preserve"> </w:t>
+      </w:r>
+      <w:r>
+        <w:rPr>
+          <w:lang w:val="en-US"/>
+        </w:rPr>
+        <w:t>actor</w:t>
+      </w:r>
+      <w:r>
+        <w:rPr>
+          <w:lang w:val="el-GR"/>
+        </w:rPr>
+        <w:t xml:space="preserve"> </w:t>
+      </w:r>
+      <w:r>
+        <w:rPr>
+          <w:lang w:val="el-GR"/>
+        </w:rPr>
+        <w:t>γιατί</w:t>
+      </w:r>
+      <w:r>
+        <w:rPr>
+          <w:lang w:val="el-GR"/>
+        </w:rPr>
+        <w:t xml:space="preserve"> </w:t>
+      </w:r>
+      <w:r>
+        <w:rPr>
+          <w:lang w:val="el-GR"/>
+        </w:rPr>
+        <w:t>δεν είναι μέρος του συστήματος</w:t>
+      </w:r>
+    </w:p>
+    <w:p>
+      <w:pPr>
+        <w:pStyle w:val="a3"/>
+        <w:numPr>
+          <w:ilvl w:val="0"/>
+          <w:numId w:val="1"/>
+        </w:numPr>
+        <w:rPr>
+          <w:lang w:val="el-GR"/>
+        </w:rPr>
+      </w:pPr>
+      <w:r>
+        <w:rPr>
+          <w:lang w:val="el-GR"/>
+        </w:rPr>
+        <w:t xml:space="preserve">Το σύνδεση με </w:t>
+      </w:r>
+      <w:r>
+        <w:rPr>
+          <w:lang w:val="en-US"/>
+        </w:rPr>
+        <w:t>smartwatch</w:t>
+      </w:r>
+      <w:r>
+        <w:rPr>
+          <w:lang w:val="el-GR"/>
+        </w:rPr>
+        <w:t xml:space="preserve"> </w:t>
+      </w:r>
+      <w:r>
+        <w:rPr>
+          <w:lang w:val="el-GR"/>
+        </w:rPr>
+        <w:t xml:space="preserve">δεν είναι </w:t>
+      </w:r>
+      <w:r>
+        <w:rPr>
+          <w:lang w:val="en-US"/>
+        </w:rPr>
+        <w:t>use</w:t>
+      </w:r>
+      <w:r>
+        <w:rPr>
+          <w:lang w:val="el-GR"/>
+        </w:rPr>
+        <w:t xml:space="preserve"> </w:t>
+      </w:r>
+      <w:r>
+        <w:rPr>
+          <w:lang w:val="en-US"/>
+        </w:rPr>
+        <w:t>case</w:t>
+      </w:r>
+      <w:r>
+        <w:rPr>
+          <w:lang w:val="el-GR"/>
+        </w:rPr>
+        <w:t xml:space="preserve"> </w:t>
+      </w:r>
+      <w:r>
+        <w:rPr>
+          <w:lang w:val="el-GR"/>
+        </w:rPr>
+        <w:t xml:space="preserve">από μόνο του, εκτός αν εννοείς φυσική σύνδεση (π.χ. με </w:t>
+      </w:r>
+      <w:r>
+        <w:rPr>
+          <w:lang w:val="en-US"/>
+        </w:rPr>
+        <w:t>Bluetooth</w:t>
+      </w:r>
+      <w:r>
+        <w:rPr>
+          <w:lang w:val="el-GR"/>
+        </w:rPr>
+        <w:t>)</w:t>
+      </w:r>
+    </w:p>
+    <w:p>
+      <w:pPr>
+        <w:pStyle w:val="a3"/>
+        <w:numPr>
+          <w:ilvl w:val="0"/>
+          <w:numId w:val="1"/>
+        </w:numPr>
+        <w:rPr>
+          <w:lang w:val="el-GR"/>
+        </w:rPr>
+      </w:pPr>
+      <w:r>
+        <w:rPr>
+          <w:lang w:val="en-US"/>
+        </w:rPr>
+        <w:t>H</w:t>
+      </w:r>
+      <w:r>
+        <w:rPr>
+          <w:lang w:val="el-GR"/>
+        </w:rPr>
+        <w:t xml:space="preserve"> </w:t>
+      </w:r>
+      <w:r>
+        <w:rPr>
+          <w:lang w:val="el-GR"/>
+        </w:rPr>
+        <w:t xml:space="preserve">καταγραφή απόστασης μήπως είναι </w:t>
+      </w:r>
+      <w:r>
+        <w:rPr>
+          <w:lang w:val="en-US"/>
+        </w:rPr>
+        <w:t>use</w:t>
+      </w:r>
+      <w:r>
+        <w:rPr>
+          <w:lang w:val="el-GR"/>
+        </w:rPr>
+        <w:t xml:space="preserve"> </w:t>
+      </w:r>
+      <w:r>
+        <w:rPr>
+          <w:lang w:val="en-US"/>
+        </w:rPr>
+        <w:t>case</w:t>
+      </w:r>
+      <w:r>
+        <w:rPr>
+          <w:lang w:val="el-GR"/>
+        </w:rPr>
+        <w:t xml:space="preserve">; Σκέψου και τι άλλο κάνεις με ένα </w:t>
+      </w:r>
+      <w:r>
+        <w:rPr>
+          <w:lang w:val="en-US"/>
+        </w:rPr>
+        <w:t>smart</w:t>
+      </w:r>
+      <w:r>
+        <w:rPr>
+          <w:lang w:val="el-GR"/>
+        </w:rPr>
+        <w:t xml:space="preserve"> </w:t>
+      </w:r>
+      <w:r>
+        <w:rPr>
+          <w:lang w:val="en-US"/>
+        </w:rPr>
+        <w:t>watch</w:t>
+      </w:r>
+      <w:r>
+        <w:rPr>
+          <w:lang w:val="el-GR"/>
+        </w:rPr>
+        <w:t>.</w:t>
+      </w:r>
+    </w:p>
+    <w:p>
+      <w:pPr>
+        <w:pStyle w:val="a3"/>
+        <w:numPr>
+          <w:ilvl w:val="0"/>
+          <w:numId w:val="1"/>
+        </w:numPr>
+        <w:rPr>
+          <w:lang w:val="el-GR"/>
+        </w:rPr>
+      </w:pPr>
+      <w:r>
+        <w:rPr>
+          <w:lang w:val="el-GR"/>
+        </w:rPr>
+        <w:t xml:space="preserve">Τα βελάκια </w:t>
+      </w:r>
+      <w:r>
+        <w:rPr>
+          <w:lang w:val="el-GR"/>
+        </w:rPr>
+        <w:t xml:space="preserve">δεν είναι διακριτά, π.χ. το </w:t>
+      </w:r>
+      <w:r>
+        <w:rPr>
+          <w:lang w:val="en-US"/>
+        </w:rPr>
+        <w:t>use</w:t>
+      </w:r>
+      <w:r>
+        <w:rPr>
+          <w:lang w:val="el-GR"/>
+        </w:rPr>
+        <w:t xml:space="preserve"> </w:t>
+      </w:r>
+      <w:r>
+        <w:rPr>
+          <w:lang w:val="en-US"/>
+        </w:rPr>
+        <w:t>case</w:t>
+      </w:r>
+      <w:r>
+        <w:rPr>
+          <w:lang w:val="el-GR"/>
+        </w:rPr>
+        <w:t xml:space="preserve"> «ημερήσιες προκλήσεις» ενώνεται με το «σύνδεση </w:t>
+      </w:r>
+      <w:r>
+        <w:rPr>
+          <w:lang w:val="en-US"/>
+        </w:rPr>
+        <w:t>smartwatch</w:t>
+      </w:r>
+      <w:r>
+        <w:rPr>
+          <w:lang w:val="el-GR"/>
+        </w:rPr>
+        <w:t xml:space="preserve"> </w:t>
+      </w:r>
+      <w:r>
+        <w:rPr>
+          <w:lang w:val="el-GR"/>
+        </w:rPr>
+        <w:t xml:space="preserve">με το </w:t>
+      </w:r>
+      <w:r>
+        <w:rPr>
+          <w:lang w:val="en-US"/>
+        </w:rPr>
+        <w:t>GymBuddy</w:t>
+      </w:r>
+      <w:r>
+        <w:rPr>
+          <w:lang w:val="el-GR"/>
+        </w:rPr>
+        <w:t>»</w:t>
+      </w:r>
+    </w:p>
+    <w:p>
+      <w:pPr>
+        <w:pStyle w:val="a3"/>
+        <w:numPr>
+          <w:ilvl w:val="0"/>
+          <w:numId w:val="1"/>
+        </w:numPr>
+        <w:rPr>
+          <w:lang w:val="el-GR"/>
+        </w:rPr>
+      </w:pPr>
+      <w:r>
+        <w:rPr>
+          <w:lang w:val="el-GR"/>
+        </w:rPr>
+        <w:t xml:space="preserve">Θέλουμε τουλάχιστον 20 </w:t>
+      </w:r>
+      <w:r>
+        <w:rPr>
+          <w:lang w:val="en-US"/>
+        </w:rPr>
+        <w:t>use</w:t>
+      </w:r>
+      <w:r>
+        <w:rPr>
+          <w:lang w:val="el-GR"/>
+        </w:rPr>
+        <w:t xml:space="preserve"> </w:t>
+      </w:r>
+      <w:r>
+        <w:rPr>
+          <w:lang w:val="en-US"/>
+        </w:rPr>
+        <w:t>case</w:t>
+      </w:r>
+      <w:r>
+        <w:rPr>
+          <w:lang w:val="el-GR"/>
+        </w:rPr>
+        <w:t xml:space="preserve">, </w:t>
+      </w:r>
+      <w:r>
+        <w:rPr>
+          <w:lang w:val="el-GR"/>
+        </w:rPr>
+        <w:t>μετράω 16</w:t>
+      </w:r>
+    </w:p>
+    <w:p>
+      <w:pPr>
+        <w:pStyle w:val="a3"/>
+        <w:numPr>
+          <w:ilvl w:val="0"/>
+          <w:numId w:val="1"/>
+        </w:numPr>
+        <w:rPr>
+          <w:lang w:val="el-GR"/>
+        </w:rPr>
+      </w:pPr>
+      <w:r>
+        <w:rPr>
+          <w:lang w:val="el-GR"/>
+        </w:rPr>
+        <w:lastRenderedPageBreak/>
+        <w:t xml:space="preserve">Ο Χρήστης δεν πρέπει να υπάρχει στο </w:t>
+      </w:r>
+      <w:r>
+        <w:rPr>
+          <w:lang w:val="en-US"/>
+        </w:rPr>
+        <w:t>use</w:t>
+      </w:r>
+      <w:r>
+        <w:rPr>
+          <w:lang w:val="el-GR"/>
+        </w:rPr>
+        <w:t xml:space="preserve"> </w:t>
+      </w:r>
+      <w:r>
+        <w:rPr>
+          <w:lang w:val="en-US"/>
+        </w:rPr>
+        <w:t>case</w:t>
+      </w:r>
+      <w:r>
+        <w:rPr>
+          <w:lang w:val="el-GR"/>
+        </w:rPr>
+        <w:t xml:space="preserve"> </w:t>
+      </w:r>
+      <w:r>
+        <w:rPr>
+          <w:lang w:val="en-US"/>
+        </w:rPr>
+        <w:t>diagram</w:t>
+      </w:r>
+      <w:r>
+        <w:rPr>
+          <w:lang w:val="el-GR"/>
+        </w:rPr>
+        <w:t>, σύμφωνα με τις οδηγίες του Ηλία.</w:t>
+      </w:r>
+    </w:p>
+    <w:p>
+      <w:pPr>
+        <w:pStyle w:val="a3"/>
+        <w:numPr>
+          <w:ilvl w:val="0"/>
+          <w:numId w:val="1"/>
+        </w:numPr>
+        <w:rPr>
+          <w:lang w:val="el-GR"/>
+        </w:rPr>
+      </w:pPr>
+      <w:r>
+        <w:rPr>
+          <w:lang w:val="el-GR"/>
+        </w:rPr>
+        <w:t xml:space="preserve">Θα προτιμούσα να είναι όλο ένα </w:t>
+      </w:r>
+      <w:r>
+        <w:rPr>
+          <w:lang w:val="en-US"/>
+        </w:rPr>
+        <w:t>screenshot</w:t>
+      </w:r>
+      <w:r>
+        <w:rPr>
+          <w:lang w:val="el-GR"/>
+        </w:rPr>
+        <w:t>.</w:t>
+      </w:r>
+    </w:p>
+    <w:p>
+      <w:pPr>
+        <w:pStyle w:val="a3"/>
+        <w:numPr>
+          <w:ilvl w:val="0"/>
+          <w:numId w:val="1"/>
+        </w:numPr>
+        <w:rPr>
+          <w:lang w:val="el-GR"/>
+        </w:rPr>
+      </w:pPr>
+      <w:r>
+        <w:rPr>
+          <w:lang w:val="el-GR"/>
+        </w:rPr>
+        <w:t xml:space="preserve">Δεν το θέλουμε σε αρχείο </w:t>
+      </w:r>
+      <w:r>
+        <w:rPr>
+          <w:lang w:val="en-US"/>
+        </w:rPr>
+        <w:t>word</w:t>
+      </w:r>
+      <w:r>
+        <w:rPr>
+          <w:lang w:val="el-GR"/>
+        </w:rPr>
+        <w:t>,</w:t>
+      </w:r>
+      <w:r>
+        <w:rPr>
+          <w:lang w:val="el-GR"/>
+        </w:rPr>
+        <w:t xml:space="preserve"> βάλτο στο αρχείο </w:t>
+      </w:r>
+      <w:r>
+        <w:rPr>
+          <w:lang w:val="en-US"/>
+        </w:rPr>
+        <w:t>useCases</w:t>
+      </w:r>
+      <w:r>
+        <w:rPr>
+          <w:lang w:val="el-GR"/>
+        </w:rPr>
+        <w:t>.</w:t>
+      </w:r>
+      <w:r>
+        <w:rPr>
+          <w:lang w:val="en-US"/>
+        </w:rPr>
+        <w:t>docx</w:t>
+      </w:r>
+      <w:r>
+        <w:rPr>
+          <w:lang w:val="el-GR"/>
+        </w:rPr>
+        <w:t xml:space="preserve"> </w:t>
+      </w:r>
+      <w:r>
+        <w:rPr>
+          <w:lang w:val="el-GR"/>
+        </w:rPr>
+        <w:t>στην κενή σελίδα, με επικεφαλίδα.</w:t>
+      </w:r>
+    </w:p>
     <w:sectPr>
       <w:pgSz w:w="11906" w:h="16838"/>
       <w:pgMar w:top="1440" w:right="1440" w:bottom="1440" w:left="1440" w:header="708" w:footer="708" w:gutter="0"/>
@@ -119,6 +645,103 @@
     </w:sectPr>
   </w:body>
 </w:document>
+</file>
+
+<file path=word/numbering.xml><?xml version="1.0" encoding="utf-8"?>
+<w:numbering xmlns:wpc="http://schemas.microsoft.com/office/word/2010/wordprocessingCanvas" xmlns:cx="http://schemas.microsoft.com/office/drawing/2014/chartex" xmlns:cx1="http://schemas.microsoft.com/office/drawing/2015/9/8/chartex" xmlns:cx2="http://schemas.microsoft.com/office/drawing/2015/10/21/chartex" xmlns:cx3="http://schemas.microsoft.com/office/drawing/2016/5/9/chartex" xmlns:cx4="http://schemas.microsoft.com/office/drawing/2016/5/10/chartex" xmlns:cx5="http://schemas.microsoft.com/office/drawing/2016/5/11/chartex" xmlns:cx6="http://schemas.microsoft.com/office/drawing/2016/5/12/chartex" xmlns:cx7="http://schemas.microsoft.com/office/drawing/2016/5/13/chartex" xmlns:cx8="http://schemas.microsoft.com/office/drawing/2016/5/14/chartex" xmlns:mc="http://schemas.openxmlformats.org/markup-compatibility/2006" xmlns:aink="http://schemas.microsoft.com/office/drawing/2016/ink" xmlns:am3d="http://schemas.microsoft.com/office/drawing/2017/model3d" xmlns:o="urn:schemas-microsoft-com:office:office" xmlns:r="http://schemas.openxmlformats.org/officeDocument/2006/relationships" xmlns:m="http://schemas.openxmlformats.org/officeDocument/2006/math" xmlns:v="urn:schemas-microsoft-com:vml" xmlns:wp14="http://schemas.microsoft.com/office/word/2010/wordprocessingDrawing" xmlns:wp="http://schemas.openxmlformats.org/drawingml/2006/wordprocessingDrawing" xmlns:w10="urn:schemas-microsoft-com:office:word" xmlns:w="http://schemas.openxmlformats.org/wordprocessingml/2006/main" xmlns:w14="http://schemas.microsoft.com/office/word/2010/wordml" xmlns:w15="http://schemas.microsoft.com/office/word/2012/wordml" xmlns:w16cex="http://schemas.microsoft.com/office/word/2018/wordml/cex" xmlns:w16cid="http://schemas.microsoft.com/office/word/2016/wordml/cid" xmlns:w16="http://schemas.microsoft.com/office/word/2018/wordml" xmlns:w16sdtdh="http://schemas.microsoft.com/office/word/2020/wordml/sdtdatahash" xmlns:w16se="http://schemas.microsoft.com/office/word/2015/wordml/symex" xmlns:wpg="http://schemas.microsoft.com/office/word/2010/wordprocessingGroup" xmlns:wpi="http://schemas.microsoft.com/office/word/2010/wordprocessingInk" xmlns:wne="http://schemas.microsoft.com/office/word/2006/wordml" xmlns:wps="http://schemas.microsoft.com/office/word/2010/wordprocessingShape" mc:Ignorable="w14 w15 w16se w16cid w16 w16cex w16sdtdh wp14">
+  <w:abstractNum w:abstractNumId="0" w15:restartNumberingAfterBreak="0">
+    <w:nsid w:val="02193672"/>
+    <w:multiLevelType w:val="hybridMultilevel"/>
+    <w:tmpl w:val="A074F112"/>
+    <w:lvl w:ilvl="0" w:tplc="CA3E6114">
+      <w:start w:val="1"/>
+      <w:numFmt w:val="decimal"/>
+      <w:lvlText w:val="%1)"/>
+      <w:lvlJc w:val="left"/>
+      <w:pPr>
+        <w:ind w:left="720" w:hanging="360"/>
+      </w:pPr>
+      <w:rPr>
+        <w:rFonts w:hint="default"/>
+      </w:rPr>
+    </w:lvl>
+    <w:lvl w:ilvl="1" w:tplc="04080019" w:tentative="1">
+      <w:start w:val="1"/>
+      <w:numFmt w:val="lowerLetter"/>
+      <w:lvlText w:val="%2."/>
+      <w:lvlJc w:val="left"/>
+      <w:pPr>
+        <w:ind w:left="1440" w:hanging="360"/>
+      </w:pPr>
+    </w:lvl>
+    <w:lvl w:ilvl="2" w:tplc="0408001B" w:tentative="1">
+      <w:start w:val="1"/>
+      <w:numFmt w:val="lowerRoman"/>
+      <w:lvlText w:val="%3."/>
+      <w:lvlJc w:val="right"/>
+      <w:pPr>
+        <w:ind w:left="2160" w:hanging="180"/>
+      </w:pPr>
+    </w:lvl>
+    <w:lvl w:ilvl="3" w:tplc="0408000F" w:tentative="1">
+      <w:start w:val="1"/>
+      <w:numFmt w:val="decimal"/>
+      <w:lvlText w:val="%4."/>
+      <w:lvlJc w:val="left"/>
+      <w:pPr>
+        <w:ind w:left="2880" w:hanging="360"/>
+      </w:pPr>
+    </w:lvl>
+    <w:lvl w:ilvl="4" w:tplc="04080019" w:tentative="1">
+      <w:start w:val="1"/>
+      <w:numFmt w:val="lowerLetter"/>
+      <w:lvlText w:val="%5."/>
+      <w:lvlJc w:val="left"/>
+      <w:pPr>
+        <w:ind w:left="3600" w:hanging="360"/>
+      </w:pPr>
+    </w:lvl>
+    <w:lvl w:ilvl="5" w:tplc="0408001B" w:tentative="1">
+      <w:start w:val="1"/>
+      <w:numFmt w:val="lowerRoman"/>
+      <w:lvlText w:val="%6."/>
+      <w:lvlJc w:val="right"/>
+      <w:pPr>
+        <w:ind w:left="4320" w:hanging="180"/>
+      </w:pPr>
+    </w:lvl>
+    <w:lvl w:ilvl="6" w:tplc="0408000F" w:tentative="1">
+      <w:start w:val="1"/>
+      <w:numFmt w:val="decimal"/>
+      <w:lvlText w:val="%7."/>
+      <w:lvlJc w:val="left"/>
+      <w:pPr>
+        <w:ind w:left="5040" w:hanging="360"/>
+      </w:pPr>
+    </w:lvl>
+    <w:lvl w:ilvl="7" w:tplc="04080019" w:tentative="1">
+      <w:start w:val="1"/>
+      <w:numFmt w:val="lowerLetter"/>
+      <w:lvlText w:val="%8."/>
+      <w:lvlJc w:val="left"/>
+      <w:pPr>
+        <w:ind w:left="5760" w:hanging="360"/>
+      </w:pPr>
+    </w:lvl>
+    <w:lvl w:ilvl="8" w:tplc="0408001B" w:tentative="1">
+      <w:start w:val="1"/>
+      <w:numFmt w:val="lowerRoman"/>
+      <w:lvlText w:val="%9."/>
+      <w:lvlJc w:val="right"/>
+      <w:pPr>
+        <w:ind w:left="6480" w:hanging="180"/>
+      </w:pPr>
+    </w:lvl>
+  </w:abstractNum>
+  <w:num w:numId="1" w16cid:durableId="2032414461">
+    <w:abstractNumId w:val="0"/>
+  </w:num>
+</w:numbering>
 </file>
 
 <file path=word/styles.xml><?xml version="1.0" encoding="utf-8"?>
@@ -547,6 +1170,17 @@
     <w:semiHidden/>
     <w:unhideWhenUsed/>
   </w:style>
+  <w:style w:type="paragraph" w:styleId="a3">
+    <w:name w:val="List Paragraph"/>
+    <w:basedOn w:val="a"/>
+    <w:uiPriority w:val="34"/>
+    <w:qFormat/>
+    <w:rsid w:val="00601D7C"/>
+    <w:pPr>
+      <w:ind w:left="720"/>
+      <w:contextualSpacing/>
+    </w:pPr>
+  </w:style>
 </w:styles>
 </file>
 

</xml_diff>